<commit_message>
CRUD és Business Rules változások
Jan. 21.
</commit_message>
<xml_diff>
--- a/Business Rules és CRUD/Business Rules.docx
+++ b/Business Rules és CRUD/Business Rules.docx
@@ -664,7 +664,7 @@
         <w:rPr>
           <w:rtl w:val="0"/>
         </w:rPr>
-        <w:t xml:space="preserve">A meccsnek kötelező adni státuszt, amik a következők lehetnek: “meg nem kezdett”, “aktív(vagy folyamatban, [ongoing])”, “befejeződött”, “félbeszakított”.</w:t>
+        <w:t xml:space="preserve">A meccsnek kötelező adni státuszt, amik a következők lehetnek: “meg nem kezdett”, “elkezdett”, “befejeződött”, “félbeszakított”.</w:t>
       </w:r>
     </w:p>
     <w:p>
@@ -970,7 +970,14 @@
           <w:b w:val="1"/>
           <w:rtl w:val="0"/>
         </w:rPr>
-        <w:t xml:space="preserve">JÁTÉKOS:</w:t>
+        <w:t xml:space="preserve">FELHASZNÁLÓ</w:t>
+      </w:r>
+      <w:r>
+        <w:rPr>
+          <w:b w:val="1"/>
+          <w:rtl w:val="0"/>
+        </w:rPr>
+        <w:t xml:space="preserve">:</w:t>
       </w:r>
     </w:p>
     <w:p>
@@ -1117,7 +1124,7 @@
           <w:szCs w:val="24"/>
           <w:rtl w:val="0"/>
         </w:rPr>
-        <w:t xml:space="preserve">A játékos státusza a regisztrációtól kezdődően “Aktív”, fiók törlés esetén “Törölt”, kitiltás esetén “Kitiltott”.</w:t>
+        <w:t xml:space="preserve">A játékos státusza a regisztrációtól kezdődően “Aktív”, fiók törlés esetén “Törölt”, kitiltás esetén “Kitiltott”. Ha a státusz “Admin”, akkor a felhasználó kap szervezői jogokat.</w:t>
       </w:r>
     </w:p>
     <w:p>

</xml_diff>